<commit_message>
day 5 lab update
</commit_message>
<xml_diff>
--- a/Jupyter/Week1/Day4/h4Aextracolumndefinitions.docx
+++ b/Jupyter/Week1/Day4/h4Aextracolumndefinitions.docx
@@ -975,27 +975,15 @@
                 <w:lang w:eastAsia="en-GB"/>
               </w:rPr>
             </w:pPr>
-            <w:proofErr w:type="gramStart"/>
-            <w:r>
-              <w:rPr>
-                <w:rFonts w:ascii="Segoe UI" w:eastAsia="Times New Roman" w:hAnsi="Segoe UI" w:cs="Segoe UI"/>
-                <w:color w:val="172B4D"/>
-                <w:sz w:val="21"/>
-                <w:szCs w:val="21"/>
-                <w:lang w:eastAsia="en-GB"/>
-              </w:rPr>
-              <w:t>Home Owner</w:t>
-            </w:r>
-            <w:proofErr w:type="gramEnd"/>
-            <w:r>
-              <w:rPr>
-                <w:rFonts w:ascii="Segoe UI" w:eastAsia="Times New Roman" w:hAnsi="Segoe UI" w:cs="Segoe UI"/>
-                <w:color w:val="172B4D"/>
-                <w:sz w:val="21"/>
-                <w:szCs w:val="21"/>
-                <w:lang w:eastAsia="en-GB"/>
-              </w:rPr>
-              <w:t xml:space="preserve"> Flag (H = Homeowner; U = Unknown)</w:t>
+            <w:r>
+              <w:rPr>
+                <w:rFonts w:ascii="Segoe UI" w:eastAsia="Times New Roman" w:hAnsi="Segoe UI" w:cs="Segoe UI"/>
+                <w:color w:val="172B4D"/>
+                <w:sz w:val="21"/>
+                <w:szCs w:val="21"/>
+                <w:lang w:eastAsia="en-GB"/>
+              </w:rPr>
+              <w:t>Home Owner Flag (H = Homeowner; U = Unknown)</w:t>
             </w:r>
           </w:p>
         </w:tc>

</xml_diff>